<commit_message>
Feature Ideen von Korbi und Alex B.
2 neue Feature ideen wurden dem Dokument hinzugefügt
</commit_message>
<xml_diff>
--- a/Vorteile aus den Prototypen.docx
+++ b/Vorteile aus den Prototypen.docx
@@ -44,196 +44,192 @@
       </w:r>
     </w:p>
     <w:p>
+      <w:r>
+        <w:t>- Startbildschirm (</w:t>
+      </w:r>
+      <w:proofErr w:type="spellStart"/>
+      <w:r>
+        <w:t>Korbi</w:t>
+      </w:r>
+      <w:proofErr w:type="spellEnd"/>
+      <w:r>
+        <w:t>)</w:t>
+      </w:r>
+    </w:p>
+    <w:p>
+      <w:r>
+        <w:tab/>
+        <w:t>- Kacheloptik</w:t>
+      </w:r>
+    </w:p>
+    <w:p>
+      <w:r>
+        <w:tab/>
+      </w:r>
+      <w:r>
+        <w:tab/>
+      </w:r>
+      <w:r>
+        <w:t>- “</w:t>
+      </w:r>
+      <w:proofErr w:type="spellStart"/>
+      <w:r>
+        <w:t>new</w:t>
+      </w:r>
+      <w:proofErr w:type="spellEnd"/>
+      <w:r>
+        <w:t>…” abändern zu etwas b</w:t>
+      </w:r>
+      <w:r>
+        <w:t>esserem</w:t>
+      </w:r>
+    </w:p>
+    <w:p>
+      <w:r>
+        <w:t>-Seitenauswahl bei einfügen von neuen dingen (Marc)</w:t>
+      </w:r>
+    </w:p>
+    <w:p>
+      <w:r>
+        <w:t>- Personalisieren von Benutzeroberfläche</w:t>
+      </w:r>
+      <w:r>
+        <w:t xml:space="preserve"> (im kleinen sinne)</w:t>
+      </w:r>
+      <w:r>
+        <w:t>p</w:t>
+      </w:r>
+    </w:p>
+    <w:p>
+      <w:r>
+        <w:tab/>
+        <w:t>- Toolbar versetzen</w:t>
+      </w:r>
+    </w:p>
+    <w:p>
+      <w:r>
+        <w:tab/>
+        <w:t>- Dark Mode</w:t>
+      </w:r>
+    </w:p>
+    <w:p>
+      <w:r>
+        <w:t>- Kommentarfunktion durch Bubbles</w:t>
+      </w:r>
+    </w:p>
+    <w:p>
+      <w:r>
+        <w:tab/>
+        <w:t>- An Acrobat Reader orientieren</w:t>
+      </w:r>
+    </w:p>
+    <w:p>
+      <w:r>
+        <w:tab/>
+        <w:t>- Kommentare ein und ausschalten</w:t>
+      </w:r>
+    </w:p>
+    <w:p>
+      <w:r>
+        <w:tab/>
+        <w:t xml:space="preserve">- Sterne </w:t>
+      </w:r>
+      <w:r>
+        <w:t>B</w:t>
+      </w:r>
+      <w:r>
+        <w:t>ewertung mit Kommentare verknüpfen</w:t>
+      </w:r>
+    </w:p>
+    <w:p/>
+    <w:p>
+      <w:r>
+        <w:t xml:space="preserve">Zusätzliche Ideen von </w:t>
+      </w:r>
+      <w:proofErr w:type="spellStart"/>
+      <w:r>
+        <w:t>Korbi</w:t>
+      </w:r>
+      <w:proofErr w:type="spellEnd"/>
+      <w:r>
+        <w:t xml:space="preserve"> und Alex B.</w:t>
+      </w:r>
+    </w:p>
+    <w:p>
+      <w:r>
+        <w:tab/>
+        <w:t>- Timeline Feature</w:t>
+      </w:r>
+    </w:p>
+    <w:p>
+      <w:r>
+        <w:tab/>
+      </w:r>
+      <w:r>
+        <w:tab/>
+        <w:t>- Zeige den Kompletten Entwicklungsverlauf deines Moodboards in einer Timeline</w:t>
+      </w:r>
+    </w:p>
+    <w:p>
+      <w:r>
+        <w:tab/>
+      </w:r>
+      <w:r>
+        <w:tab/>
+      </w:r>
+      <w:r>
+        <w:tab/>
+        <w:t>- Der User kann alle vergangenen Arbeitsschritte nachvollziehen</w:t>
+      </w:r>
+    </w:p>
+    <w:p>
+      <w:r>
+        <w:tab/>
+        <w:t>- Pinnnadel</w:t>
+      </w:r>
+    </w:p>
+    <w:p>
       <w:pPr>
-        <w:rPr>
-          <w:lang w:val="en-GB"/>
-        </w:rPr>
+        <w:ind w:left="1416"/>
       </w:pPr>
       <w:r>
-        <w:rPr>
-          <w:lang w:val="en-GB"/>
-        </w:rPr>
-        <w:t xml:space="preserve">- </w:t>
+        <w:t>- Da wir ein</w:t>
+      </w:r>
+      <w:r>
+        <w:t xml:space="preserve">e unendlich große Arbeitsfläche haben wäre es sinnvoll „Points </w:t>
       </w:r>
       <w:proofErr w:type="spellStart"/>
       <w:r>
-        <w:rPr>
-          <w:lang w:val="en-GB"/>
-        </w:rPr>
-        <w:t>Start</w:t>
-      </w:r>
-      <w:r>
-        <w:rPr>
-          <w:lang w:val="en-GB"/>
-        </w:rPr>
-        <w:t>bildschirm</w:t>
+        <w:t>of</w:t>
       </w:r>
       <w:proofErr w:type="spellEnd"/>
       <w:r>
-        <w:rPr>
-          <w:lang w:val="en-GB"/>
-        </w:rPr>
-        <w:t xml:space="preserve"> (</w:t>
-      </w:r>
-      <w:proofErr w:type="spellStart"/>
-      <w:r>
-        <w:rPr>
-          <w:lang w:val="en-GB"/>
-        </w:rPr>
-        <w:t>Korbi</w:t>
-      </w:r>
-      <w:proofErr w:type="spellEnd"/>
-      <w:r>
-        <w:rPr>
-          <w:lang w:val="en-GB"/>
-        </w:rPr>
-        <w:t>)</w:t>
+        <w:t xml:space="preserve"> Interest“ setzen zu können</w:t>
       </w:r>
     </w:p>
     <w:p>
       <w:pPr>
-        <w:rPr>
-          <w:lang w:val="en-GB"/>
-        </w:rPr>
+        <w:ind w:left="2124"/>
       </w:pPr>
       <w:r>
-        <w:rPr>
-          <w:lang w:val="en-GB"/>
-        </w:rPr>
-        <w:tab/>
-        <w:t xml:space="preserve">- </w:t>
-      </w:r>
-      <w:proofErr w:type="spellStart"/>
-      <w:r>
-        <w:rPr>
-          <w:lang w:val="en-GB"/>
-        </w:rPr>
-        <w:t>Kacheloptik</w:t>
-      </w:r>
-      <w:proofErr w:type="spellEnd"/>
-    </w:p>
-    <w:p>
-      <w:r>
-        <w:rPr>
-          <w:lang w:val="en-GB"/>
-        </w:rPr>
-        <w:tab/>
-      </w:r>
-      <w:r>
-        <w:rPr>
-          <w:lang w:val="en-GB"/>
-        </w:rPr>
-        <w:tab/>
-      </w:r>
-      <w:r>
-        <w:t>- “</w:t>
-      </w:r>
-      <w:proofErr w:type="spellStart"/>
-      <w:r>
-        <w:t>new</w:t>
-      </w:r>
-      <w:proofErr w:type="spellEnd"/>
-      <w:r>
-        <w:t>…” abändern zu etwas b</w:t>
-      </w:r>
-      <w:r>
-        <w:t>esserem</w:t>
-      </w:r>
-    </w:p>
-    <w:p>
-      <w:r>
-        <w:t>-Seitenauswahl bei einfügen von neuen dingen (Marc)</w:t>
-      </w:r>
-    </w:p>
-    <w:p>
-      <w:r>
-        <w:t>- Personalisieren von Benutzeroberfläche</w:t>
-      </w:r>
-      <w:r>
-        <w:t xml:space="preserve"> (im kleinen sinne)</w:t>
-      </w:r>
-      <w:r>
-        <w:t>p</w:t>
-      </w:r>
-    </w:p>
-    <w:p>
-      <w:r>
-        <w:tab/>
-        <w:t>- Toolbar versetzen</w:t>
-      </w:r>
-    </w:p>
-    <w:p>
-      <w:r>
-        <w:tab/>
-        <w:t>- Dark Mode</w:t>
-      </w:r>
-    </w:p>
-    <w:p>
-      <w:r>
-        <w:t>- Kommentarfunktion durch Bubbles</w:t>
-      </w:r>
-    </w:p>
-    <w:p>
-      <w:r>
-        <w:tab/>
-        <w:t>- An Acrobat Reader orientieren</w:t>
-      </w:r>
-    </w:p>
-    <w:p>
-      <w:r>
-        <w:tab/>
-        <w:t>- Kommentare ein und ausschalten</w:t>
-      </w:r>
-    </w:p>
-    <w:p>
-      <w:r>
-        <w:tab/>
-        <w:t xml:space="preserve">- Sterne </w:t>
-      </w:r>
-      <w:r>
-        <w:t>B</w:t>
+        <w:t>- Der Benutzer (oder eine Automatische Erkennung) setzt Pinnadeln auf das Moodboard, diese können eingesehen werden in einer Liste</w:t>
+      </w:r>
+    </w:p>
+    <w:p>
+      <w:pPr>
+        <w:ind w:left="2124"/>
+      </w:pPr>
+      <w:r>
+        <w:tab/>
+        <w:t xml:space="preserve">- Diese Pinnadeln dienen als „Sprungmarken“ </w:t>
       </w:r>
       <w:bookmarkStart w:id="0" w:name="_GoBack"/>
       <w:bookmarkEnd w:id="0"/>
-      <w:r>
-        <w:t>ewertung mit Kommentare verknüpfen</w:t>
-      </w:r>
     </w:p>
     <w:p/>
-    <w:p/>
-    <w:p>
-      <w:pPr>
-        <w:rPr>
-          <w:lang w:val="en-GB"/>
-        </w:rPr>
-      </w:pPr>
-      <w:proofErr w:type="spellStart"/>
-      <w:r>
-        <w:rPr>
-          <w:lang w:val="en-GB"/>
-        </w:rPr>
-        <w:t>Unsere</w:t>
-      </w:r>
-      <w:proofErr w:type="spellEnd"/>
-      <w:r>
-        <w:rPr>
-          <w:lang w:val="en-GB"/>
-        </w:rPr>
-        <w:t xml:space="preserve"> </w:t>
-      </w:r>
-      <w:proofErr w:type="spellStart"/>
-      <w:r>
-        <w:rPr>
-          <w:lang w:val="en-GB"/>
-        </w:rPr>
-        <w:t>Lieblingsnamen</w:t>
-      </w:r>
-      <w:proofErr w:type="spellEnd"/>
-      <w:r>
-        <w:rPr>
-          <w:lang w:val="en-GB"/>
-        </w:rPr>
-        <w:t>:</w:t>
+    <w:p>
+      <w:r>
+        <w:t>Unsere Lieblingsnamen:</w:t>
       </w:r>
     </w:p>
     <w:p>

</xml_diff>